<commit_message>
Remove 4.2 from code standart
</commit_message>
<xml_diff>
--- a/Doc/Src/UnityCodeStandard.docx
+++ b/Doc/Src/UnityCodeStandard.docx
@@ -55,12 +55,12 @@
             <w:pStyle w:val="a5"/>
           </w:pPr>
           <w:r>
-            <w:t>Оглав</w:t>
+            <w:t>Оглавлен</w:t>
           </w:r>
           <w:bookmarkStart w:id="0" w:name="_GoBack"/>
           <w:bookmarkEnd w:id="0"/>
           <w:r>
-            <w:t>ление</w:t>
+            <w:t>ие</w:t>
           </w:r>
         </w:p>
         <w:p>
@@ -5733,177 +5733,6 @@
     <w:p>
       <w:pPr>
         <w:pStyle w:val="a3"/>
-        <w:numPr>
-          <w:ilvl w:val="1"/>
-          <w:numId w:val="1"/>
-        </w:numPr>
-        <w:jc w:val="both"/>
-      </w:pPr>
-      <w:r>
-        <w:rPr>
-          <w:lang w:val="en-US"/>
-        </w:rPr>
-        <w:t xml:space="preserve"> </w:t>
-      </w:r>
-      <w:r>
-        <w:t xml:space="preserve">Если </w:t>
-      </w:r>
-      <w:r>
-        <w:t xml:space="preserve">параметры функции слишком много, </w:t>
-      </w:r>
-      <w:r>
-        <w:t xml:space="preserve">то их все можно перенести </w:t>
-      </w:r>
-      <w:r>
-        <w:t xml:space="preserve">на новую строку. При этом открывающаяся скобка </w:t>
-      </w:r>
-      <w:r>
-        <w:t xml:space="preserve">должна </w:t>
-      </w:r>
-      <w:r>
-        <w:t xml:space="preserve">остаться </w:t>
-      </w:r>
-      <w:r>
-        <w:t>на той же строке</w:t>
-      </w:r>
-      <w:r>
-        <w:t>, где имя метода</w:t>
-      </w:r>
-      <w:r>
-        <w:t>.</w:t>
-      </w:r>
-    </w:p>
-    <w:p>
-      <w:pPr>
-        <w:pStyle w:val="HTML"/>
-        <w:spacing w:line="288" w:lineRule="atLeast"/>
-        <w:ind w:left="720" w:firstLine="840"/>
-        <w:textAlignment w:val="top"/>
-        <w:rPr>
-          <w:color w:val="000000"/>
-          <w:sz w:val="19"/>
-          <w:szCs w:val="19"/>
-          <w:lang w:val="en-US"/>
-        </w:rPr>
-      </w:pPr>
-      <w:proofErr w:type="spellStart"/>
-      <w:proofErr w:type="gramStart"/>
-      <w:r>
-        <w:rPr>
-          <w:color w:val="000000"/>
-          <w:sz w:val="19"/>
-          <w:szCs w:val="19"/>
-          <w:lang w:val="en-US"/>
-        </w:rPr>
-        <w:t>Create</w:t>
-      </w:r>
-      <w:r>
-        <w:rPr>
-          <w:color w:val="000000"/>
-          <w:sz w:val="19"/>
-          <w:szCs w:val="19"/>
-          <w:lang w:val="en-US"/>
-        </w:rPr>
-        <w:t>Line</w:t>
-      </w:r>
-      <w:proofErr w:type="spellEnd"/>
-      <w:r>
-        <w:rPr>
-          <w:rStyle w:val="br0"/>
-          <w:color w:val="008000"/>
-          <w:sz w:val="19"/>
-          <w:szCs w:val="19"/>
-          <w:lang w:val="en-US"/>
-        </w:rPr>
-        <w:t>(</w:t>
-      </w:r>
-      <w:proofErr w:type="gramEnd"/>
-    </w:p>
-    <w:p>
-      <w:pPr>
-        <w:pStyle w:val="HTML"/>
-        <w:spacing w:line="288" w:lineRule="atLeast"/>
-        <w:ind w:left="720" w:firstLine="840"/>
-        <w:textAlignment w:val="top"/>
-        <w:rPr>
-          <w:color w:val="000000"/>
-          <w:sz w:val="19"/>
-          <w:szCs w:val="19"/>
-          <w:lang w:val="en-US"/>
-        </w:rPr>
-      </w:pPr>
-      <w:r>
-        <w:rPr>
-          <w:color w:val="000000"/>
-          <w:sz w:val="19"/>
-          <w:szCs w:val="19"/>
-          <w:lang w:val="en-US"/>
-        </w:rPr>
-        <w:tab/>
-      </w:r>
-      <w:proofErr w:type="gramStart"/>
-      <w:r>
-        <w:rPr>
-          <w:color w:val="000000"/>
-          <w:sz w:val="19"/>
-          <w:szCs w:val="19"/>
-          <w:lang w:val="en-US"/>
-        </w:rPr>
-        <w:t>format</w:t>
-      </w:r>
-      <w:proofErr w:type="gramEnd"/>
-      <w:r>
-        <w:rPr>
-          <w:color w:val="000000"/>
-          <w:sz w:val="19"/>
-          <w:szCs w:val="19"/>
-          <w:lang w:val="en-US"/>
-        </w:rPr>
-        <w:t>, foo,</w:t>
-      </w:r>
-      <w:r>
-        <w:rPr>
-          <w:color w:val="000000"/>
-          <w:sz w:val="19"/>
-          <w:szCs w:val="19"/>
-          <w:lang w:val="en-US"/>
-        </w:rPr>
-        <w:t xml:space="preserve"> </w:t>
-      </w:r>
-      <w:r>
-        <w:rPr>
-          <w:color w:val="000000"/>
-          <w:sz w:val="19"/>
-          <w:szCs w:val="19"/>
-          <w:lang w:val="en-US"/>
-        </w:rPr>
-        <w:t xml:space="preserve">bar, </w:t>
-      </w:r>
-      <w:proofErr w:type="spellStart"/>
-      <w:r>
-        <w:rPr>
-          <w:color w:val="000000"/>
-          <w:sz w:val="19"/>
-          <w:szCs w:val="19"/>
-          <w:lang w:val="en-US"/>
-        </w:rPr>
-        <w:t>baz</w:t>
-      </w:r>
-      <w:proofErr w:type="spellEnd"/>
-      <w:r>
-        <w:rPr>
-          <w:rStyle w:val="br0"/>
-          <w:color w:val="008000"/>
-          <w:sz w:val="19"/>
-          <w:szCs w:val="19"/>
-          <w:lang w:val="en-US"/>
-        </w:rPr>
-        <w:t>)</w:t>
-      </w:r>
-    </w:p>
-    <w:p>
-      <w:pPr>
-        <w:pStyle w:val="a3"/>
         <w:jc w:val="both"/>
         <w:rPr>
           <w:lang w:val="en-US"/>
@@ -5920,9 +5749,6 @@
         <w:jc w:val="both"/>
       </w:pPr>
       <w:r>
-        <w:rPr>
-          <w:lang w:val="en-US"/>
-        </w:rPr>
         <w:t xml:space="preserve"> </w:t>
       </w:r>
       <w:r>
@@ -6142,6 +5968,24 @@
         </w:rPr>
         <w:t>)</w:t>
       </w:r>
+    </w:p>
+    <w:p>
+      <w:pPr>
+        <w:pStyle w:val="a3"/>
+        <w:jc w:val="both"/>
+        <w:rPr>
+          <w:lang w:val="en-US"/>
+        </w:rPr>
+      </w:pPr>
+    </w:p>
+    <w:p>
+      <w:pPr>
+        <w:pStyle w:val="a3"/>
+        <w:jc w:val="both"/>
+        <w:rPr>
+          <w:lang w:val="en-US"/>
+        </w:rPr>
+      </w:pPr>
     </w:p>
     <w:p>
       <w:pPr>
@@ -7296,6 +7140,27 @@
       <w:pPr>
         <w:pStyle w:val="a3"/>
         <w:jc w:val="both"/>
+        <w:rPr>
+          <w:lang w:val="en-US"/>
+        </w:rPr>
+      </w:pPr>
+    </w:p>
+    <w:p>
+      <w:pPr>
+        <w:pStyle w:val="a3"/>
+        <w:jc w:val="both"/>
+        <w:rPr>
+          <w:lang w:val="en-US"/>
+        </w:rPr>
+      </w:pPr>
+    </w:p>
+    <w:p>
+      <w:pPr>
+        <w:pStyle w:val="a3"/>
+        <w:jc w:val="both"/>
+        <w:rPr>
+          <w:lang w:val="en-US"/>
+        </w:rPr>
       </w:pPr>
     </w:p>
     <w:p>
@@ -10655,7 +10520,7 @@
   <a:extraClrSchemeLst/>
   <a:extLst>
     <a:ext uri="{05A4C25C-085E-4340-85A3-A5531E510DB2}">
-      <thm15:themeFamily xmlns:thm15="http://schemas.microsoft.com/office/thememl/2012/main" xmlns="" name="Office Theme" id="{62F939B6-93AF-4DB8-9C6B-D6C7DFDC589F}" vid="{4A3C46E8-61CC-4603-A589-7422A47A8E4A}"/>
+      <thm15:themeFamily xmlns="" xmlns:thm15="http://schemas.microsoft.com/office/thememl/2012/main" name="Office Theme" id="{62F939B6-93AF-4DB8-9C6B-D6C7DFDC589F}" vid="{4A3C46E8-61CC-4603-A589-7422A47A8E4A}"/>
     </a:ext>
   </a:extLst>
 </a:theme>
@@ -10666,7 +10531,7 @@
 </file>
 
 <file path=customXml/itemProps1.xml><?xml version="1.0" encoding="utf-8"?>
-<ds:datastoreItem xmlns:ds="http://schemas.openxmlformats.org/officeDocument/2006/customXml" ds:itemID="{03C34F11-DBE0-4244-BE78-C535079B826A}">
+<ds:datastoreItem xmlns:ds="http://schemas.openxmlformats.org/officeDocument/2006/customXml" ds:itemID="{E701DD83-9CB3-46C8-9655-E988D67B55D2}">
   <ds:schemaRefs>
     <ds:schemaRef ds:uri="http://schemas.openxmlformats.org/officeDocument/2006/bibliography"/>
   </ds:schemaRefs>

</xml_diff>